<commit_message>
more report b4 sleep
</commit_message>
<xml_diff>
--- a/report.docx
+++ b/report.docx
@@ -273,7 +273,7 @@
               </mc:Choice>
               <mc:Fallback>
                 <w:pict>
-                  <v:group w14:anchorId="515193F2" id="Group 149" o:spid="_x0000_s1026" style="position:absolute;margin-left:0;margin-top:0;width:8in;height:95.7pt;z-index:251662336;mso-width-percent:941;mso-height-percent:121;mso-top-percent:23;mso-position-horizontal:center;mso-position-horizontal-relative:page;mso-position-vertical-relative:page;mso-width-percent:941;mso-height-percent:121;mso-top-percent:23" coordorigin="" coordsize="73152,12161" o:gfxdata="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">
+                  <v:group w14:anchorId="3BC2F617" id="Group 149" o:spid="_x0000_s1026" style="position:absolute;margin-left:0;margin-top:0;width:8in;height:95.7pt;z-index:251662336;mso-width-percent:941;mso-height-percent:121;mso-top-percent:23;mso-position-horizontal:center;mso-position-horizontal-relative:page;mso-position-vertical-relative:page;mso-width-percent:941;mso-height-percent:121;mso-top-percent:23" coordorigin="" coordsize="73152,12161" o:gfxdata="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">
                     <v:shape id="Rectangle 51" o:spid="_x0000_s1027" style="position:absolute;width:73152;height:11303;visibility:visible;mso-wrap-style:square;v-text-anchor:middle" coordsize="7312660,1129665" o:gfxdata="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" path="m,l7312660,r,1129665l3619500,733425,,1091565,,xe" fillcolor="#f07f09 [3204]" stroked="f" strokeweight="1pt">
                       <v:stroke joinstyle="miter"/>
                       <v:path arrowok="t" o:connecttype="custom" o:connectlocs="0,0;7315200,0;7315200,1130373;3620757,733885;0,1092249;0,0" o:connectangles="0,0,0,0,0,0"/>
@@ -5627,6 +5627,14 @@
         </w:rPr>
         <w:t>λ</w:t>
       </w:r>
+      <w:r>
+        <w:rPr>
+          <w:rFonts w:ascii="Calibri" w:eastAsia="Times New Roman" w:hAnsi="Calibri" w:cs="Times New Roman"/>
+          <w:color w:val="000000"/>
+          <w:lang w:eastAsia="en-US"/>
+        </w:rPr>
+        <w:t xml:space="preserve"> (Part 1)</w:t>
+      </w:r>
     </w:p>
     <w:tbl>
       <w:tblPr>
@@ -6086,6 +6094,13 @@
       </w:tr>
     </w:tbl>
     <w:p>
+      <w:pPr>
+        <w:rPr>
+          <w:rFonts w:ascii="Calibri" w:eastAsia="Times New Roman" w:hAnsi="Calibri" w:cs="Times New Roman"/>
+          <w:color w:val="000000"/>
+          <w:lang w:eastAsia="en-US"/>
+        </w:rPr>
+      </w:pPr>
       <w:r>
         <w:lastRenderedPageBreak/>
         <w:tab/>
@@ -6106,6 +6121,605 @@
           <w:lang w:eastAsia="en-US"/>
         </w:rPr>
         <w:t xml:space="preserve"> increases. </w:t>
+      </w:r>
+    </w:p>
+    <w:p>
+      <w:pPr>
+        <w:rPr>
+          <w:rFonts w:ascii="Calibri" w:eastAsia="Times New Roman" w:hAnsi="Calibri" w:cs="Times New Roman"/>
+          <w:color w:val="000000"/>
+          <w:lang w:eastAsia="en-US"/>
+        </w:rPr>
+      </w:pPr>
+      <w:r>
+        <w:rPr>
+          <w:rFonts w:ascii="Calibri" w:eastAsia="Times New Roman" w:hAnsi="Calibri" w:cs="Times New Roman"/>
+          <w:color w:val="000000"/>
+          <w:lang w:eastAsia="en-US"/>
+        </w:rPr>
+        <w:tab/>
+        <w:t>Again, the process is repeated on the</w:t>
+      </w:r>
+      <m:oMath>
+        <m:r>
+          <w:rPr>
+            <w:rFonts w:ascii="Cambria Math" w:eastAsia="Times New Roman" w:hAnsi="Cambria Math" w:cs="Times New Roman"/>
+            <w:color w:val="000000"/>
+            <w:lang w:eastAsia="en-US"/>
+          </w:rPr>
+          <m:t xml:space="preserve"> R</m:t>
+        </m:r>
+      </m:oMath>
+      <w:r>
+        <w:rPr>
+          <w:rFonts w:ascii="Calibri" w:eastAsia="Times New Roman" w:hAnsi="Calibri" w:cs="Times New Roman"/>
+          <w:color w:val="000000"/>
+          <w:lang w:eastAsia="en-US"/>
+        </w:rPr>
+        <w:t xml:space="preserve"> matrix and</w:t>
+      </w:r>
+      <m:oMath>
+        <m:r>
+          <w:rPr>
+            <w:rFonts w:ascii="Cambria Math" w:eastAsia="Times New Roman" w:hAnsi="Cambria Math" w:cs="Times New Roman"/>
+            <w:color w:val="000000"/>
+            <w:lang w:eastAsia="en-US"/>
+          </w:rPr>
+          <m:t xml:space="preserve"> </m:t>
+        </m:r>
+        <m:r>
+          <w:rPr>
+            <w:rFonts w:ascii="Cambria Math" w:eastAsia="Times New Roman" w:hAnsi="Cambria Math" w:cs="Times New Roman"/>
+            <w:color w:val="000000"/>
+            <w:lang w:eastAsia="en-US"/>
+          </w:rPr>
+          <m:t>W</m:t>
+        </m:r>
+      </m:oMath>
+      <w:r>
+        <w:rPr>
+          <w:rFonts w:ascii="Calibri" w:eastAsia="Times New Roman" w:hAnsi="Calibri" w:cs="Times New Roman"/>
+          <w:color w:val="000000"/>
+          <w:lang w:eastAsia="en-US"/>
+        </w:rPr>
+        <w:t xml:space="preserve"> matrix in Part 2. </w:t>
+      </w:r>
+    </w:p>
+    <w:p>
+      <w:pPr>
+        <w:pStyle w:val="Caption"/>
+        <w:keepNext/>
+        <w:jc w:val="center"/>
+      </w:pPr>
+      <w:r>
+        <w:t xml:space="preserve">Table </w:t>
+      </w:r>
+      <w:r>
+        <w:fldChar w:fldCharType="begin"/>
+      </w:r>
+      <w:r>
+        <w:instrText xml:space="preserve"> SEQ Table \* ARABIC </w:instrText>
+      </w:r>
+      <w:r>
+        <w:fldChar w:fldCharType="separate"/>
+      </w:r>
+      <w:r>
+        <w:rPr>
+          <w:noProof/>
+        </w:rPr>
+        <w:t>6</w:t>
+      </w:r>
+      <w:r>
+        <w:fldChar w:fldCharType="end"/>
+      </w:r>
+      <w:r>
+        <w:t>: lambda and k versus Squared Error</w:t>
+      </w:r>
+    </w:p>
+    <w:tbl>
+      <w:tblPr>
+        <w:tblStyle w:val="PlainTable1"/>
+        <w:tblW w:w="3840" w:type="dxa"/>
+        <w:jc w:val="center"/>
+        <w:tblLook w:val="04A0" w:firstRow="1" w:lastRow="0" w:firstColumn="1" w:lastColumn="0" w:noHBand="0" w:noVBand="1"/>
+      </w:tblPr>
+      <w:tblGrid>
+        <w:gridCol w:w="960"/>
+        <w:gridCol w:w="960"/>
+        <w:gridCol w:w="960"/>
+        <w:gridCol w:w="960"/>
+      </w:tblGrid>
+      <w:tr>
+        <w:trPr>
+          <w:cnfStyle w:val="100000000000" w:firstRow="1" w:lastRow="0" w:firstColumn="0" w:lastColumn="0" w:oddVBand="0" w:evenVBand="0" w:oddHBand="0" w:evenHBand="0" w:firstRowFirstColumn="0" w:firstRowLastColumn="0" w:lastRowFirstColumn="0" w:lastRowLastColumn="0"/>
+          <w:trHeight w:val="288"/>
+          <w:jc w:val="center"/>
+        </w:trPr>
+        <w:tc>
+          <w:tcPr>
+            <w:cnfStyle w:val="001000000000" w:firstRow="0" w:lastRow="0" w:firstColumn="1" w:lastColumn="0" w:oddVBand="0" w:evenVBand="0" w:oddHBand="0" w:evenHBand="0" w:firstRowFirstColumn="0" w:firstRowLastColumn="0" w:lastRowFirstColumn="0" w:lastRowLastColumn="0"/>
+            <w:tcW w:w="960" w:type="dxa"/>
+            <w:noWrap/>
+            <w:hideMark/>
+          </w:tcPr>
+          <w:p>
+            <w:pPr>
+              <w:jc w:val="center"/>
+              <w:rPr>
+                <w:rFonts w:ascii="Calibri" w:eastAsia="Times New Roman" w:hAnsi="Calibri" w:cs="Times New Roman"/>
+                <w:color w:val="000000"/>
+                <w:lang w:eastAsia="en-US"/>
+              </w:rPr>
+            </w:pPr>
+            <w:r>
+              <w:rPr>
+                <w:rFonts w:ascii="Calibri" w:eastAsia="Times New Roman" w:hAnsi="Calibri" w:cs="Times New Roman"/>
+                <w:color w:val="000000"/>
+                <w:lang w:eastAsia="en-US"/>
+              </w:rPr>
+              <w:t>λ\k</w:t>
+            </w:r>
+          </w:p>
+        </w:tc>
+        <w:tc>
+          <w:tcPr>
+            <w:tcW w:w="960" w:type="dxa"/>
+            <w:noWrap/>
+            <w:hideMark/>
+          </w:tcPr>
+          <w:p>
+            <w:pPr>
+              <w:jc w:val="center"/>
+              <w:cnfStyle w:val="100000000000" w:firstRow="1" w:lastRow="0" w:firstColumn="0" w:lastColumn="0" w:oddVBand="0" w:evenVBand="0" w:oddHBand="0" w:evenHBand="0" w:firstRowFirstColumn="0" w:firstRowLastColumn="0" w:lastRowFirstColumn="0" w:lastRowLastColumn="0"/>
+              <w:rPr>
+                <w:rFonts w:ascii="Calibri" w:eastAsia="Times New Roman" w:hAnsi="Calibri" w:cs="Times New Roman"/>
+                <w:color w:val="000000"/>
+                <w:lang w:eastAsia="en-US"/>
+              </w:rPr>
+            </w:pPr>
+            <w:r>
+              <w:rPr>
+                <w:rFonts w:ascii="Calibri" w:eastAsia="Times New Roman" w:hAnsi="Calibri" w:cs="Times New Roman"/>
+                <w:color w:val="000000"/>
+                <w:lang w:eastAsia="en-US"/>
+              </w:rPr>
+              <w:t>10</w:t>
+            </w:r>
+          </w:p>
+        </w:tc>
+        <w:tc>
+          <w:tcPr>
+            <w:tcW w:w="960" w:type="dxa"/>
+            <w:noWrap/>
+            <w:hideMark/>
+          </w:tcPr>
+          <w:p>
+            <w:pPr>
+              <w:jc w:val="center"/>
+              <w:cnfStyle w:val="100000000000" w:firstRow="1" w:lastRow="0" w:firstColumn="0" w:lastColumn="0" w:oddVBand="0" w:evenVBand="0" w:oddHBand="0" w:evenHBand="0" w:firstRowFirstColumn="0" w:firstRowLastColumn="0" w:lastRowFirstColumn="0" w:lastRowLastColumn="0"/>
+              <w:rPr>
+                <w:rFonts w:ascii="Calibri" w:eastAsia="Times New Roman" w:hAnsi="Calibri" w:cs="Times New Roman"/>
+                <w:color w:val="000000"/>
+                <w:lang w:eastAsia="en-US"/>
+              </w:rPr>
+            </w:pPr>
+            <w:r>
+              <w:rPr>
+                <w:rFonts w:ascii="Calibri" w:eastAsia="Times New Roman" w:hAnsi="Calibri" w:cs="Times New Roman"/>
+                <w:color w:val="000000"/>
+                <w:lang w:eastAsia="en-US"/>
+              </w:rPr>
+              <w:t>50</w:t>
+            </w:r>
+          </w:p>
+        </w:tc>
+        <w:tc>
+          <w:tcPr>
+            <w:tcW w:w="960" w:type="dxa"/>
+            <w:noWrap/>
+            <w:hideMark/>
+          </w:tcPr>
+          <w:p>
+            <w:pPr>
+              <w:jc w:val="center"/>
+              <w:cnfStyle w:val="100000000000" w:firstRow="1" w:lastRow="0" w:firstColumn="0" w:lastColumn="0" w:oddVBand="0" w:evenVBand="0" w:oddHBand="0" w:evenHBand="0" w:firstRowFirstColumn="0" w:firstRowLastColumn="0" w:lastRowFirstColumn="0" w:lastRowLastColumn="0"/>
+              <w:rPr>
+                <w:rFonts w:ascii="Calibri" w:eastAsia="Times New Roman" w:hAnsi="Calibri" w:cs="Times New Roman"/>
+                <w:color w:val="000000"/>
+                <w:lang w:eastAsia="en-US"/>
+              </w:rPr>
+            </w:pPr>
+            <w:r>
+              <w:rPr>
+                <w:rFonts w:ascii="Calibri" w:eastAsia="Times New Roman" w:hAnsi="Calibri" w:cs="Times New Roman"/>
+                <w:color w:val="000000"/>
+                <w:lang w:eastAsia="en-US"/>
+              </w:rPr>
+              <w:t>100</w:t>
+            </w:r>
+          </w:p>
+        </w:tc>
+      </w:tr>
+      <w:tr>
+        <w:trPr>
+          <w:cnfStyle w:val="000000100000" w:firstRow="0" w:lastRow="0" w:firstColumn="0" w:lastColumn="0" w:oddVBand="0" w:evenVBand="0" w:oddHBand="1" w:evenHBand="0" w:firstRowFirstColumn="0" w:firstRowLastColumn="0" w:lastRowFirstColumn="0" w:lastRowLastColumn="0"/>
+          <w:trHeight w:val="288"/>
+          <w:jc w:val="center"/>
+        </w:trPr>
+        <w:tc>
+          <w:tcPr>
+            <w:cnfStyle w:val="001000000000" w:firstRow="0" w:lastRow="0" w:firstColumn="1" w:lastColumn="0" w:oddVBand="0" w:evenVBand="0" w:oddHBand="0" w:evenHBand="0" w:firstRowFirstColumn="0" w:firstRowLastColumn="0" w:lastRowFirstColumn="0" w:lastRowLastColumn="0"/>
+            <w:tcW w:w="960" w:type="dxa"/>
+            <w:noWrap/>
+            <w:hideMark/>
+          </w:tcPr>
+          <w:p>
+            <w:pPr>
+              <w:jc w:val="center"/>
+              <w:rPr>
+                <w:rFonts w:ascii="Calibri" w:eastAsia="Times New Roman" w:hAnsi="Calibri" w:cs="Times New Roman"/>
+                <w:color w:val="000000"/>
+                <w:lang w:eastAsia="en-US"/>
+              </w:rPr>
+            </w:pPr>
+            <w:r>
+              <w:rPr>
+                <w:rFonts w:ascii="Calibri" w:eastAsia="Times New Roman" w:hAnsi="Calibri" w:cs="Times New Roman"/>
+                <w:color w:val="000000"/>
+                <w:lang w:eastAsia="en-US"/>
+              </w:rPr>
+              <w:t>0.01</w:t>
+            </w:r>
+          </w:p>
+        </w:tc>
+        <w:tc>
+          <w:tcPr>
+            <w:tcW w:w="960" w:type="dxa"/>
+            <w:noWrap/>
+            <w:hideMark/>
+          </w:tcPr>
+          <w:p>
+            <w:pPr>
+              <w:jc w:val="center"/>
+              <w:cnfStyle w:val="000000100000" w:firstRow="0" w:lastRow="0" w:firstColumn="0" w:lastColumn="0" w:oddVBand="0" w:evenVBand="0" w:oddHBand="1" w:evenHBand="0" w:firstRowFirstColumn="0" w:firstRowLastColumn="0" w:lastRowFirstColumn="0" w:lastRowLastColumn="0"/>
+              <w:rPr>
+                <w:rFonts w:ascii="Calibri" w:eastAsia="Times New Roman" w:hAnsi="Calibri" w:cs="Times New Roman"/>
+                <w:color w:val="000000"/>
+                <w:lang w:eastAsia="en-US"/>
+              </w:rPr>
+            </w:pPr>
+            <w:r>
+              <w:rPr>
+                <w:rFonts w:ascii="Calibri" w:eastAsia="Times New Roman" w:hAnsi="Calibri" w:cs="Times New Roman"/>
+                <w:color w:val="000000"/>
+                <w:lang w:eastAsia="en-US"/>
+              </w:rPr>
+              <w:t>65384</w:t>
+            </w:r>
+          </w:p>
+        </w:tc>
+        <w:tc>
+          <w:tcPr>
+            <w:tcW w:w="960" w:type="dxa"/>
+            <w:noWrap/>
+            <w:hideMark/>
+          </w:tcPr>
+          <w:p>
+            <w:pPr>
+              <w:jc w:val="center"/>
+              <w:cnfStyle w:val="000000100000" w:firstRow="0" w:lastRow="0" w:firstColumn="0" w:lastColumn="0" w:oddVBand="0" w:evenVBand="0" w:oddHBand="1" w:evenHBand="0" w:firstRowFirstColumn="0" w:firstRowLastColumn="0" w:lastRowFirstColumn="0" w:lastRowLastColumn="0"/>
+              <w:rPr>
+                <w:rFonts w:ascii="Calibri" w:eastAsia="Times New Roman" w:hAnsi="Calibri" w:cs="Times New Roman"/>
+                <w:color w:val="000000"/>
+                <w:lang w:eastAsia="en-US"/>
+              </w:rPr>
+            </w:pPr>
+            <w:r>
+              <w:rPr>
+                <w:rFonts w:ascii="Calibri" w:eastAsia="Times New Roman" w:hAnsi="Calibri" w:cs="Times New Roman"/>
+                <w:color w:val="000000"/>
+                <w:lang w:eastAsia="en-US"/>
+              </w:rPr>
+              <w:t>66265</w:t>
+            </w:r>
+          </w:p>
+        </w:tc>
+        <w:tc>
+          <w:tcPr>
+            <w:tcW w:w="960" w:type="dxa"/>
+            <w:noWrap/>
+            <w:hideMark/>
+          </w:tcPr>
+          <w:p>
+            <w:pPr>
+              <w:jc w:val="center"/>
+              <w:cnfStyle w:val="000000100000" w:firstRow="0" w:lastRow="0" w:firstColumn="0" w:lastColumn="0" w:oddVBand="0" w:evenVBand="0" w:oddHBand="1" w:evenHBand="0" w:firstRowFirstColumn="0" w:firstRowLastColumn="0" w:lastRowFirstColumn="0" w:lastRowLastColumn="0"/>
+              <w:rPr>
+                <w:rFonts w:ascii="Calibri" w:eastAsia="Times New Roman" w:hAnsi="Calibri" w:cs="Times New Roman"/>
+                <w:color w:val="000000"/>
+                <w:lang w:eastAsia="en-US"/>
+              </w:rPr>
+            </w:pPr>
+            <w:r>
+              <w:rPr>
+                <w:rFonts w:ascii="Calibri" w:eastAsia="Times New Roman" w:hAnsi="Calibri" w:cs="Times New Roman"/>
+                <w:color w:val="000000"/>
+                <w:lang w:eastAsia="en-US"/>
+              </w:rPr>
+              <w:t>66462</w:t>
+            </w:r>
+          </w:p>
+        </w:tc>
+      </w:tr>
+      <w:tr>
+        <w:trPr>
+          <w:trHeight w:val="288"/>
+          <w:jc w:val="center"/>
+        </w:trPr>
+        <w:tc>
+          <w:tcPr>
+            <w:cnfStyle w:val="001000000000" w:firstRow="0" w:lastRow="0" w:firstColumn="1" w:lastColumn="0" w:oddVBand="0" w:evenVBand="0" w:oddHBand="0" w:evenHBand="0" w:firstRowFirstColumn="0" w:firstRowLastColumn="0" w:lastRowFirstColumn="0" w:lastRowLastColumn="0"/>
+            <w:tcW w:w="960" w:type="dxa"/>
+            <w:noWrap/>
+            <w:hideMark/>
+          </w:tcPr>
+          <w:p>
+            <w:pPr>
+              <w:jc w:val="center"/>
+              <w:rPr>
+                <w:rFonts w:ascii="Calibri" w:eastAsia="Times New Roman" w:hAnsi="Calibri" w:cs="Times New Roman"/>
+                <w:color w:val="000000"/>
+                <w:lang w:eastAsia="en-US"/>
+              </w:rPr>
+            </w:pPr>
+            <w:r>
+              <w:rPr>
+                <w:rFonts w:ascii="Calibri" w:eastAsia="Times New Roman" w:hAnsi="Calibri" w:cs="Times New Roman"/>
+                <w:color w:val="000000"/>
+                <w:lang w:eastAsia="en-US"/>
+              </w:rPr>
+              <w:t>0.1</w:t>
+            </w:r>
+          </w:p>
+        </w:tc>
+        <w:tc>
+          <w:tcPr>
+            <w:tcW w:w="960" w:type="dxa"/>
+            <w:noWrap/>
+            <w:hideMark/>
+          </w:tcPr>
+          <w:p>
+            <w:pPr>
+              <w:jc w:val="center"/>
+              <w:cnfStyle w:val="000000000000" w:firstRow="0" w:lastRow="0" w:firstColumn="0" w:lastColumn="0" w:oddVBand="0" w:evenVBand="0" w:oddHBand="0" w:evenHBand="0" w:firstRowFirstColumn="0" w:firstRowLastColumn="0" w:lastRowFirstColumn="0" w:lastRowLastColumn="0"/>
+              <w:rPr>
+                <w:rFonts w:ascii="Calibri" w:eastAsia="Times New Roman" w:hAnsi="Calibri" w:cs="Times New Roman"/>
+                <w:color w:val="000000"/>
+                <w:lang w:eastAsia="en-US"/>
+              </w:rPr>
+            </w:pPr>
+            <w:r>
+              <w:rPr>
+                <w:rFonts w:ascii="Calibri" w:eastAsia="Times New Roman" w:hAnsi="Calibri" w:cs="Times New Roman"/>
+                <w:color w:val="000000"/>
+                <w:lang w:eastAsia="en-US"/>
+              </w:rPr>
+              <w:t>31888</w:t>
+            </w:r>
+          </w:p>
+        </w:tc>
+        <w:tc>
+          <w:tcPr>
+            <w:tcW w:w="960" w:type="dxa"/>
+            <w:noWrap/>
+            <w:hideMark/>
+          </w:tcPr>
+          <w:p>
+            <w:pPr>
+              <w:jc w:val="center"/>
+              <w:cnfStyle w:val="000000000000" w:firstRow="0" w:lastRow="0" w:firstColumn="0" w:lastColumn="0" w:oddVBand="0" w:evenVBand="0" w:oddHBand="0" w:evenHBand="0" w:firstRowFirstColumn="0" w:firstRowLastColumn="0" w:lastRowFirstColumn="0" w:lastRowLastColumn="0"/>
+              <w:rPr>
+                <w:rFonts w:ascii="Calibri" w:eastAsia="Times New Roman" w:hAnsi="Calibri" w:cs="Times New Roman"/>
+                <w:color w:val="000000"/>
+                <w:lang w:eastAsia="en-US"/>
+              </w:rPr>
+            </w:pPr>
+            <w:r>
+              <w:rPr>
+                <w:rFonts w:ascii="Calibri" w:eastAsia="Times New Roman" w:hAnsi="Calibri" w:cs="Times New Roman"/>
+                <w:color w:val="000000"/>
+                <w:lang w:eastAsia="en-US"/>
+              </w:rPr>
+              <w:t>31772</w:t>
+            </w:r>
+          </w:p>
+        </w:tc>
+        <w:tc>
+          <w:tcPr>
+            <w:tcW w:w="960" w:type="dxa"/>
+            <w:noWrap/>
+            <w:hideMark/>
+          </w:tcPr>
+          <w:p>
+            <w:pPr>
+              <w:jc w:val="center"/>
+              <w:cnfStyle w:val="000000000000" w:firstRow="0" w:lastRow="0" w:firstColumn="0" w:lastColumn="0" w:oddVBand="0" w:evenVBand="0" w:oddHBand="0" w:evenHBand="0" w:firstRowFirstColumn="0" w:firstRowLastColumn="0" w:lastRowFirstColumn="0" w:lastRowLastColumn="0"/>
+              <w:rPr>
+                <w:rFonts w:ascii="Calibri" w:eastAsia="Times New Roman" w:hAnsi="Calibri" w:cs="Times New Roman"/>
+                <w:color w:val="000000"/>
+                <w:lang w:eastAsia="en-US"/>
+              </w:rPr>
+            </w:pPr>
+            <w:r>
+              <w:rPr>
+                <w:rFonts w:ascii="Calibri" w:eastAsia="Times New Roman" w:hAnsi="Calibri" w:cs="Times New Roman"/>
+                <w:color w:val="000000"/>
+                <w:lang w:eastAsia="en-US"/>
+              </w:rPr>
+              <w:t>32271</w:t>
+            </w:r>
+          </w:p>
+        </w:tc>
+      </w:tr>
+      <w:tr>
+        <w:trPr>
+          <w:cnfStyle w:val="000000100000" w:firstRow="0" w:lastRow="0" w:firstColumn="0" w:lastColumn="0" w:oddVBand="0" w:evenVBand="0" w:oddHBand="1" w:evenHBand="0" w:firstRowFirstColumn="0" w:firstRowLastColumn="0" w:lastRowFirstColumn="0" w:lastRowLastColumn="0"/>
+          <w:trHeight w:val="288"/>
+          <w:jc w:val="center"/>
+        </w:trPr>
+        <w:tc>
+          <w:tcPr>
+            <w:cnfStyle w:val="001000000000" w:firstRow="0" w:lastRow="0" w:firstColumn="1" w:lastColumn="0" w:oddVBand="0" w:evenVBand="0" w:oddHBand="0" w:evenHBand="0" w:firstRowFirstColumn="0" w:firstRowLastColumn="0" w:lastRowFirstColumn="0" w:lastRowLastColumn="0"/>
+            <w:tcW w:w="960" w:type="dxa"/>
+            <w:noWrap/>
+            <w:hideMark/>
+          </w:tcPr>
+          <w:p>
+            <w:pPr>
+              <w:jc w:val="center"/>
+              <w:rPr>
+                <w:rFonts w:ascii="Calibri" w:eastAsia="Times New Roman" w:hAnsi="Calibri" w:cs="Times New Roman"/>
+                <w:color w:val="000000"/>
+                <w:lang w:eastAsia="en-US"/>
+              </w:rPr>
+            </w:pPr>
+            <w:r>
+              <w:rPr>
+                <w:rFonts w:ascii="Calibri" w:eastAsia="Times New Roman" w:hAnsi="Calibri" w:cs="Times New Roman"/>
+                <w:color w:val="000000"/>
+                <w:lang w:eastAsia="en-US"/>
+              </w:rPr>
+              <w:t>1</w:t>
+            </w:r>
+          </w:p>
+        </w:tc>
+        <w:tc>
+          <w:tcPr>
+            <w:tcW w:w="960" w:type="dxa"/>
+            <w:noWrap/>
+            <w:hideMark/>
+          </w:tcPr>
+          <w:p>
+            <w:pPr>
+              <w:jc w:val="center"/>
+              <w:cnfStyle w:val="000000100000" w:firstRow="0" w:lastRow="0" w:firstColumn="0" w:lastColumn="0" w:oddVBand="0" w:evenVBand="0" w:oddHBand="1" w:evenHBand="0" w:firstRowFirstColumn="0" w:firstRowLastColumn="0" w:lastRowFirstColumn="0" w:lastRowLastColumn="0"/>
+              <w:rPr>
+                <w:rFonts w:ascii="Calibri" w:eastAsia="Times New Roman" w:hAnsi="Calibri" w:cs="Times New Roman"/>
+                <w:color w:val="000000"/>
+                <w:lang w:eastAsia="en-US"/>
+              </w:rPr>
+            </w:pPr>
+            <w:r>
+              <w:rPr>
+                <w:rFonts w:ascii="Calibri" w:eastAsia="Times New Roman" w:hAnsi="Calibri" w:cs="Times New Roman"/>
+                <w:color w:val="000000"/>
+                <w:lang w:eastAsia="en-US"/>
+              </w:rPr>
+              <w:t>17027</w:t>
+            </w:r>
+          </w:p>
+        </w:tc>
+        <w:tc>
+          <w:tcPr>
+            <w:tcW w:w="960" w:type="dxa"/>
+            <w:noWrap/>
+            <w:hideMark/>
+          </w:tcPr>
+          <w:p>
+            <w:pPr>
+              <w:jc w:val="center"/>
+              <w:cnfStyle w:val="000000100000" w:firstRow="0" w:lastRow="0" w:firstColumn="0" w:lastColumn="0" w:oddVBand="0" w:evenVBand="0" w:oddHBand="1" w:evenHBand="0" w:firstRowFirstColumn="0" w:firstRowLastColumn="0" w:lastRowFirstColumn="0" w:lastRowLastColumn="0"/>
+              <w:rPr>
+                <w:rFonts w:ascii="Calibri" w:eastAsia="Times New Roman" w:hAnsi="Calibri" w:cs="Times New Roman"/>
+                <w:color w:val="000000"/>
+                <w:lang w:eastAsia="en-US"/>
+              </w:rPr>
+            </w:pPr>
+            <w:r>
+              <w:rPr>
+                <w:rFonts w:ascii="Calibri" w:eastAsia="Times New Roman" w:hAnsi="Calibri" w:cs="Times New Roman"/>
+                <w:color w:val="000000"/>
+                <w:lang w:eastAsia="en-US"/>
+              </w:rPr>
+              <w:t>17329</w:t>
+            </w:r>
+          </w:p>
+        </w:tc>
+        <w:tc>
+          <w:tcPr>
+            <w:tcW w:w="960" w:type="dxa"/>
+            <w:noWrap/>
+            <w:hideMark/>
+          </w:tcPr>
+          <w:p>
+            <w:pPr>
+              <w:jc w:val="center"/>
+              <w:cnfStyle w:val="000000100000" w:firstRow="0" w:lastRow="0" w:firstColumn="0" w:lastColumn="0" w:oddVBand="0" w:evenVBand="0" w:oddHBand="1" w:evenHBand="0" w:firstRowFirstColumn="0" w:firstRowLastColumn="0" w:lastRowFirstColumn="0" w:lastRowLastColumn="0"/>
+              <w:rPr>
+                <w:rFonts w:ascii="Calibri" w:eastAsia="Times New Roman" w:hAnsi="Calibri" w:cs="Times New Roman"/>
+                <w:color w:val="000000"/>
+                <w:lang w:eastAsia="en-US"/>
+              </w:rPr>
+            </w:pPr>
+            <w:r>
+              <w:rPr>
+                <w:rFonts w:ascii="Calibri" w:eastAsia="Times New Roman" w:hAnsi="Calibri" w:cs="Times New Roman"/>
+                <w:color w:val="000000"/>
+                <w:lang w:eastAsia="en-US"/>
+              </w:rPr>
+              <w:t>18012</w:t>
+            </w:r>
+          </w:p>
+        </w:tc>
+      </w:tr>
+    </w:tbl>
+    <w:p/>
+    <w:p>
+      <w:r>
+        <w:tab/>
+        <w:t>Surprisingly, although the squared error was reduced in Part 2 as a result of swapping the roles of the</w:t>
+      </w:r>
+      <m:oMath>
+        <m:r>
+          <w:rPr>
+            <w:rFonts w:ascii="Cambria Math" w:eastAsia="Times New Roman" w:hAnsi="Cambria Math" w:cs="Times New Roman"/>
+            <w:color w:val="000000"/>
+            <w:lang w:eastAsia="en-US"/>
+          </w:rPr>
+          <m:t xml:space="preserve"> R</m:t>
+        </m:r>
+      </m:oMath>
+      <w:r>
+        <w:rPr>
+          <w:color w:val="000000"/>
+          <w:lang w:eastAsia="en-US"/>
+        </w:rPr>
+        <w:t xml:space="preserve"> matrix with</w:t>
+      </w:r>
+      <m:oMath>
+        <m:r>
+          <w:rPr>
+            <w:rFonts w:ascii="Cambria Math" w:eastAsia="Times New Roman" w:hAnsi="Cambria Math" w:cs="Times New Roman"/>
+            <w:color w:val="000000"/>
+            <w:lang w:eastAsia="en-US"/>
+          </w:rPr>
+          <m:t xml:space="preserve"> </m:t>
+        </m:r>
+        <m:r>
+          <w:rPr>
+            <w:rFonts w:ascii="Cambria Math" w:eastAsia="Times New Roman" w:hAnsi="Cambria Math" w:cs="Times New Roman"/>
+            <w:color w:val="000000"/>
+            <w:lang w:eastAsia="en-US"/>
+          </w:rPr>
+          <m:t>W</m:t>
+        </m:r>
+      </m:oMath>
+      <w:r>
+        <w:rPr>
+          <w:color w:val="000000"/>
+          <w:lang w:eastAsia="en-US"/>
+        </w:rPr>
+        <w:t>, these results indicate the opposite. The squared error with regularization terms increase when you use the weight matrix.</w:t>
       </w:r>
       <w:bookmarkStart w:id="0" w:name="_GoBack"/>
       <w:bookmarkEnd w:id="0"/>
@@ -7803,8 +8417,8 @@
   </w:compat>
   <w:rsids>
     <w:rsidRoot w:val="00780782"/>
-    <w:rsid w:val="003F15E9"/>
     <w:rsid w:val="00780782"/>
+    <w:rsid w:val="00F35D65"/>
   </w:rsids>
   <m:mathPr>
     <m:mathFont m:val="Cambria Math"/>
@@ -8574,7 +9188,7 @@
 </file>
 
 <file path=customXml/itemProps3.xml><?xml version="1.0" encoding="utf-8"?>
-<ds:datastoreItem xmlns:ds="http://schemas.openxmlformats.org/officeDocument/2006/customXml" ds:itemID="{A70A1612-4535-4DDA-8491-8F2991FB86FA}">
+<ds:datastoreItem xmlns:ds="http://schemas.openxmlformats.org/officeDocument/2006/customXml" ds:itemID="{C125ED81-ED31-472E-9A5F-EDB5AA5A7FA6}">
   <ds:schemaRefs>
     <ds:schemaRef ds:uri="http://schemas.openxmlformats.org/officeDocument/2006/bibliography"/>
   </ds:schemaRefs>

</xml_diff>